<commit_message>
Atualização da Lista de Itens e do requisito  de ingestão de medicamento
</commit_message>
<xml_diff>
--- a/requisitos/Gli_registrar_ingestão_de_medicamento.docx
+++ b/requisitos/Gli_registrar_ingestão_de_medicamento.docx
@@ -10,12 +10,14 @@
           <w:lang w:val="pt-BR" w:eastAsia="pt-BR"/>
         </w:rPr>
       </w:pPr>
+      <w:proofErr w:type="spellStart"/>
       <w:r>
         <w:rPr>
           <w:lang w:val="pt-BR"/>
         </w:rPr>
         <w:t>GliCHECK</w:t>
       </w:r>
+      <w:proofErr w:type="spellEnd"/>
       <w:r>
         <w:rPr>
           <w:lang w:val="pt-BR"/>
@@ -36,7 +38,6 @@
         </w:rPr>
         <w:t xml:space="preserve"> </w:t>
       </w:r>
-      <w:bookmarkStart w:id="0" w:name="_GoBack"/>
       <w:r>
         <w:rPr>
           <w:lang w:val="pt-BR"/>
@@ -76,7 +77,6 @@
         </w:rPr>
         <w:t>edicamento</w:t>
       </w:r>
-      <w:bookmarkEnd w:id="0"/>
     </w:p>
     <w:p>
       <w:pPr>
@@ -222,6 +222,13 @@
     </w:p>
     <w:p>
       <w:pPr>
+        <w:rPr>
+          <w:lang w:val="pt-BR"/>
+        </w:rPr>
+      </w:pPr>
+    </w:p>
+    <w:p>
+      <w:pPr>
         <w:pStyle w:val="Corpodetexto"/>
         <w:numPr>
           <w:ilvl w:val="0"/>
@@ -301,7 +308,53 @@
         <w:rPr>
           <w:lang w:val="pt-BR"/>
         </w:rPr>
-        <w:t>O usuário seleciona qual medicamento quer inserir.</w:t>
+        <w:t xml:space="preserve">O usuário seleciona </w:t>
+      </w:r>
+      <w:proofErr w:type="gramStart"/>
+      <w:r>
+        <w:rPr>
+          <w:lang w:val="pt-BR"/>
+        </w:rPr>
+        <w:t>qual</w:t>
+      </w:r>
+      <w:r>
+        <w:rPr>
+          <w:lang w:val="pt-BR"/>
+        </w:rPr>
+        <w:t>(</w:t>
+      </w:r>
+      <w:proofErr w:type="spellStart"/>
+      <w:proofErr w:type="gramEnd"/>
+      <w:r>
+        <w:rPr>
+          <w:lang w:val="pt-BR"/>
+        </w:rPr>
+        <w:t>is</w:t>
+      </w:r>
+      <w:proofErr w:type="spellEnd"/>
+      <w:r>
+        <w:rPr>
+          <w:lang w:val="pt-BR"/>
+        </w:rPr>
+        <w:t>)</w:t>
+      </w:r>
+      <w:r>
+        <w:rPr>
+          <w:lang w:val="pt-BR"/>
+        </w:rPr>
+        <w:t xml:space="preserve"> medicamento</w:t>
+      </w:r>
+      <w:r>
+        <w:rPr>
+          <w:lang w:val="pt-BR"/>
+        </w:rPr>
+        <w:t>(s)</w:t>
+      </w:r>
+      <w:r>
+        <w:rPr>
+          <w:lang w:val="pt-BR"/>
+        </w:rPr>
+        <w:t xml:space="preserve"> quer inserir.</w:t>
       </w:r>
     </w:p>
     <w:p>
@@ -319,52 +372,19 @@
         <w:rPr>
           <w:lang w:val="pt-BR"/>
         </w:rPr>
-        <w:t>O sistema solicita confirmação da ação com a seguinte mensagem “</w:t>
-      </w:r>
-      <w:r>
-        <w:rPr>
-          <w:i/>
-          <w:lang w:val="pt-BR"/>
-        </w:rPr>
-        <w:t>Deseja c</w:t>
-      </w:r>
-      <w:r>
-        <w:rPr>
-          <w:i/>
-          <w:lang w:val="pt-BR"/>
-        </w:rPr>
-        <w:t xml:space="preserve">onfirmar a ingestão de </w:t>
-      </w:r>
-      <w:r>
-        <w:rPr>
-          <w:i/>
-          <w:lang w:val="pt-BR"/>
-        </w:rPr>
-        <w:t xml:space="preserve">Medicamento? ” </w:t>
-      </w:r>
-      <w:r>
-        <w:rPr>
-          <w:lang w:val="pt-BR"/>
-        </w:rPr>
-        <w:t xml:space="preserve">com as opções de “Confirmar” e “Cancelar”. </w:t>
-      </w:r>
-    </w:p>
-    <w:p>
-      <w:pPr>
-        <w:pStyle w:val="Corpodetexto"/>
-        <w:numPr>
-          <w:ilvl w:val="0"/>
-          <w:numId w:val="5"/>
-        </w:numPr>
-        <w:rPr>
-          <w:lang w:val="pt-BR"/>
-        </w:rPr>
-      </w:pPr>
-      <w:r>
-        <w:rPr>
-          <w:lang w:val="pt-BR"/>
-        </w:rPr>
-        <w:t>O usuário confirma a ação clicando em “Confirmar” e o registro é salvo do Banco de Dados.</w:t>
+        <w:t xml:space="preserve">O usuário confirma a ação clicando em “Confirmar” </w:t>
+      </w:r>
+      <w:r>
+        <w:rPr>
+          <w:lang w:val="pt-BR"/>
+        </w:rPr>
+        <w:t xml:space="preserve">na parte inferior da tela </w:t>
+      </w:r>
+      <w:r>
+        <w:rPr>
+          <w:lang w:val="pt-BR"/>
+        </w:rPr>
+        <w:t>e o registro é salvo do Banco de Dados.</w:t>
       </w:r>
     </w:p>
     <w:p>
@@ -569,27 +589,34 @@
           <w:i/>
           <w:lang w:val="pt-BR"/>
         </w:rPr>
-        <w:t>?</w:t>
+        <w:t xml:space="preserve">? </w:t>
       </w:r>
       <w:r>
         <w:rPr>
           <w:i/>
           <w:lang w:val="pt-BR"/>
         </w:rPr>
+        <w:t>”</w:t>
+      </w:r>
+      <w:r>
+        <w:rPr>
+          <w:lang w:val="pt-BR"/>
+        </w:rPr>
         <w:t xml:space="preserve"> </w:t>
       </w:r>
-      <w:r>
-        <w:rPr>
-          <w:i/>
-          <w:lang w:val="pt-BR"/>
-        </w:rPr>
-        <w:t>”</w:t>
-      </w:r>
-      <w:r>
-        <w:rPr>
-          <w:lang w:val="pt-BR"/>
-        </w:rPr>
-        <w:t xml:space="preserve"> com as opções </w:t>
+      <w:proofErr w:type="gramStart"/>
+      <w:r>
+        <w:rPr>
+          <w:lang w:val="pt-BR"/>
+        </w:rPr>
+        <w:t>com</w:t>
+      </w:r>
+      <w:proofErr w:type="gramEnd"/>
+      <w:r>
+        <w:rPr>
+          <w:lang w:val="pt-BR"/>
+        </w:rPr>
+        <w:t xml:space="preserve"> as opções </w:t>
       </w:r>
       <w:r>
         <w:rPr>
@@ -733,7 +760,6 @@
         <w:rPr>
           <w:lang w:val="pt-BR"/>
         </w:rPr>
-        <w:lastRenderedPageBreak/>
         <w:t>Passo 1 do Fluxo Principal.</w:t>
       </w:r>
     </w:p>
@@ -752,6 +778,7 @@
         <w:rPr>
           <w:lang w:val="pt-BR"/>
         </w:rPr>
+        <w:lastRenderedPageBreak/>
         <w:t xml:space="preserve">Todos os passos do </w:t>
       </w:r>
       <w:r>
@@ -823,6 +850,7 @@
         <w:rPr>
           <w:lang w:val="pt-BR"/>
         </w:rPr>
+        <w:lastRenderedPageBreak/>
         <w:t>Requisitos Adicionais</w:t>
       </w:r>
     </w:p>
@@ -834,6 +862,56 @@
           <w:lang w:val="pt-BR"/>
         </w:rPr>
       </w:pPr>
+      <w:r>
+        <w:rPr>
+          <w:b/>
+          <w:noProof/>
+          <w:lang w:val="pt-BR" w:eastAsia="pt-BR"/>
+        </w:rPr>
+        <w:drawing>
+          <wp:inline distT="0" distB="0" distL="0" distR="0">
+            <wp:extent cx="4438650" cy="7296150"/>
+            <wp:effectExtent l="0" t="0" r="0" b="0"/>
+            <wp:docPr id="1" name="Imagem 1"/>
+            <wp:cNvGraphicFramePr>
+              <a:graphicFrameLocks xmlns:a="http://schemas.openxmlformats.org/drawingml/2006/main" noChangeAspect="1"/>
+            </wp:cNvGraphicFramePr>
+            <a:graphic xmlns:a="http://schemas.openxmlformats.org/drawingml/2006/main">
+              <a:graphicData uri="http://schemas.openxmlformats.org/drawingml/2006/picture">
+                <pic:pic xmlns:pic="http://schemas.openxmlformats.org/drawingml/2006/picture">
+                  <pic:nvPicPr>
+                    <pic:cNvPr id="1" name="Screen 1.png"/>
+                    <pic:cNvPicPr/>
+                  </pic:nvPicPr>
+                  <pic:blipFill>
+                    <a:blip r:embed="rId7">
+                      <a:extLst>
+                        <a:ext uri="{28A0092B-C50C-407E-A947-70E740481C1C}">
+                          <a14:useLocalDpi xmlns:a14="http://schemas.microsoft.com/office/drawing/2010/main" val="0"/>
+                        </a:ext>
+                      </a:extLst>
+                    </a:blip>
+                    <a:stretch>
+                      <a:fillRect/>
+                    </a:stretch>
+                  </pic:blipFill>
+                  <pic:spPr>
+                    <a:xfrm>
+                      <a:off x="0" y="0"/>
+                      <a:ext cx="4438650" cy="7296150"/>
+                    </a:xfrm>
+                    <a:prstGeom prst="rect">
+                      <a:avLst/>
+                    </a:prstGeom>
+                  </pic:spPr>
+                </pic:pic>
+              </a:graphicData>
+            </a:graphic>
+          </wp:inline>
+        </w:drawing>
+      </w:r>
+      <w:bookmarkStart w:id="0" w:name="_GoBack"/>
+      <w:bookmarkEnd w:id="0"/>
     </w:p>
     <w:p>
       <w:pPr>
@@ -850,8 +928,8 @@
       </w:pPr>
     </w:p>
     <w:sectPr>
-      <w:headerReference w:type="default" r:id="rId7"/>
-      <w:footerReference w:type="default" r:id="rId8"/>
+      <w:headerReference w:type="default" r:id="rId8"/>
+      <w:footerReference w:type="default" r:id="rId9"/>
       <w:pgSz w:w="12240" w:h="15840"/>
       <w:pgMar w:top="1440" w:right="1800" w:bottom="1440" w:left="1800" w:header="720" w:footer="720" w:gutter="0"/>
       <w:cols w:space="720"/>
@@ -957,11 +1035,19 @@
               <w:sz w:val="20"/>
             </w:rPr>
           </w:pPr>
+          <w:proofErr w:type="spellStart"/>
           <w:r>
             <w:rPr>
               <w:sz w:val="20"/>
             </w:rPr>
-            <w:t xml:space="preserve">Página </w:t>
+            <w:t>Página</w:t>
+          </w:r>
+          <w:proofErr w:type="spellEnd"/>
+          <w:r>
+            <w:rPr>
+              <w:sz w:val="20"/>
+            </w:rPr>
+            <w:t xml:space="preserve"> </w:t>
           </w:r>
           <w:r>
             <w:rPr>
@@ -990,7 +1076,7 @@
               <w:noProof/>
               <w:sz w:val="20"/>
             </w:rPr>
-            <w:t>1</w:t>
+            <w:t>3</w:t>
           </w:r>
           <w:r>
             <w:rPr>
@@ -1044,7 +1130,7 @@
               <w:sz w:val="20"/>
               <w:szCs w:val="20"/>
             </w:rPr>
-            <w:t>2</w:t>
+            <w:t>3</w:t>
           </w:r>
           <w:r>
             <w:rPr>
@@ -1117,12 +1203,14 @@
               <w:lang w:val="pt-BR"/>
             </w:rPr>
           </w:pPr>
+          <w:proofErr w:type="spellStart"/>
           <w:r>
             <w:rPr>
               <w:sz w:val="20"/>
             </w:rPr>
             <w:t>GliCHECK</w:t>
           </w:r>
+          <w:proofErr w:type="spellEnd"/>
         </w:p>
       </w:tc>
       <w:tc>

</xml_diff>